<commit_message>
Edit to BOM and Summary
</commit_message>
<xml_diff>
--- a/Documentation/Working_Documents/Bottle_Opener_Summary.docx
+++ b/Documentation/Working_Documents/Bottle_Opener_Summary.docx
@@ -778,13 +778,43 @@
         <w:rPr>
           <w:lang w:val="en-US"/>
         </w:rPr>
-        <w:t xml:space="preserve">The cost of this device includes only the filament used to 3D print the device. </w:t>
-      </w:r>
+        <w:t>The cost of this device includes only the filament used to 3D print the device</w:t>
+      </w:r>
+      <w:ins w:id="45" w:author="Taz Oldaker" w:date="2022-05-25T13:38:00Z">
+        <w:r>
+          <w:rPr>
+            <w:lang w:val="en-US"/>
+          </w:rPr>
+          <w:t>/devices</w:t>
+        </w:r>
+      </w:ins>
       <w:r>
         <w:rPr>
           <w:lang w:val="en-US"/>
         </w:rPr>
-        <w:t>The device requires</w:t>
+        <w:t xml:space="preserve">. </w:t>
+      </w:r>
+      <w:del w:id="46" w:author="Taz Oldaker" w:date="2022-05-25T13:38:00Z">
+        <w:r>
+          <w:rPr>
+            <w:lang w:val="en-US"/>
+          </w:rPr>
+          <w:delText>The</w:delText>
+        </w:r>
+      </w:del>
+      <w:ins w:id="47" w:author="Taz Oldaker" w:date="2022-05-25T13:38:00Z">
+        <w:r>
+          <w:rPr>
+            <w:lang w:val="en-US"/>
+          </w:rPr>
+          <w:t>Each</w:t>
+        </w:r>
+      </w:ins>
+      <w:r>
+        <w:rPr>
+          <w:lang w:val="en-US"/>
+        </w:rPr>
+        <w:t xml:space="preserve"> device requires</w:t>
       </w:r>
       <w:r>
         <w:rPr>
@@ -943,7 +973,7 @@
         </w:rPr>
         <w:t xml:space="preserve"> ~3.5</w:t>
       </w:r>
-      <w:ins w:id="45" w:author="Jake McIvor" w:date="2022-05-18T15:06:00Z">
+      <w:ins w:id="48" w:author="Jake McIvor" w:date="2022-05-18T15:06:00Z">
         <w:r>
           <w:rPr>
             <w:lang w:val="en-US"/>
@@ -1010,7 +1040,7 @@
           <w:color w:val="26225E" w:themeColor="accent1"/>
           <w:lang w:val="en-US"/>
         </w:rPr>
-        <w:pPrChange w:id="46" w:author="Taz Oldaker" w:date="2022-05-19T10:16:00Z">
+        <w:pPrChange w:id="49" w:author="Taz Oldaker" w:date="2022-05-19T10:16:00Z">
           <w:pPr/>
         </w:pPrChange>
       </w:pPr>
@@ -1036,7 +1066,7 @@
       <w:r>
         <w:rPr>
           <w:lang w:val="en-US"/>
-          <w:rPrChange w:id="47" w:author="Taz Oldaker" w:date="2022-05-19T10:16:00Z">
+          <w:rPrChange w:id="50" w:author="Taz Oldaker" w:date="2022-05-19T10:16:00Z">
             <w:rPr>
               <w:rFonts w:asciiTheme="majorHAnsi" w:eastAsiaTheme="majorEastAsia" w:hAnsiTheme="majorHAnsi" w:cstheme="majorBidi"/>
               <w:b/>
@@ -1074,6 +1104,14 @@
         </w:rPr>
         <w:t xml:space="preserve">sizes of Bottle Openers to suit different </w:t>
       </w:r>
+      <w:ins w:id="51" w:author="Taz Oldaker" w:date="2022-05-25T13:38:00Z">
+        <w:r>
+          <w:rPr>
+            <w:lang w:val="en-US"/>
+          </w:rPr>
+          <w:t>size caps on bottles and containers.</w:t>
+        </w:r>
+      </w:ins>
     </w:p>
     <w:tbl>
       <w:tblPr>
@@ -1099,7 +1137,7 @@
                 <w:b/>
                 <w:bCs/>
                 <w:lang w:val="en-US"/>
-                <w:rPrChange w:id="48" w:author="Taz Oldaker" w:date="2022-05-19T10:22:00Z">
+                <w:rPrChange w:id="52" w:author="Taz Oldaker" w:date="2022-05-19T10:22:00Z">
                   <w:rPr>
                     <w:lang w:val="en-US"/>
                   </w:rPr>
@@ -1127,7 +1165,7 @@
                 <w:b/>
                 <w:bCs/>
                 <w:lang w:val="en-US"/>
-                <w:rPrChange w:id="49" w:author="Taz Oldaker" w:date="2022-05-19T10:25:00Z">
+                <w:rPrChange w:id="53" w:author="Taz Oldaker" w:date="2022-05-19T10:25:00Z">
                   <w:rPr>
                     <w:lang w:val="en-US"/>
                   </w:rPr>
@@ -1139,7 +1177,7 @@
                 <w:b/>
                 <w:bCs/>
                 <w:lang w:val="en-US"/>
-                <w:rPrChange w:id="50" w:author="Taz Oldaker" w:date="2022-05-19T10:25:00Z">
+                <w:rPrChange w:id="54" w:author="Taz Oldaker" w:date="2022-05-19T10:25:00Z">
                   <w:rPr>
                     <w:lang w:val="en-US"/>
                   </w:rPr>
@@ -1160,7 +1198,7 @@
                 <w:b/>
                 <w:bCs/>
                 <w:lang w:val="en-US"/>
-                <w:rPrChange w:id="51" w:author="Taz Oldaker" w:date="2022-05-19T10:25:00Z">
+                <w:rPrChange w:id="55" w:author="Taz Oldaker" w:date="2022-05-19T10:25:00Z">
                   <w:rPr>
                     <w:lang w:val="en-US"/>
                   </w:rPr>
@@ -1180,7 +1218,7 @@
                 <w:b/>
                 <w:bCs/>
                 <w:lang w:val="en-US"/>
-                <w:rPrChange w:id="52" w:author="Taz Oldaker" w:date="2022-05-19T10:25:00Z">
+                <w:rPrChange w:id="56" w:author="Taz Oldaker" w:date="2022-05-19T10:25:00Z">
                   <w:rPr>
                     <w:lang w:val="en-US"/>
                   </w:rPr>
@@ -1211,11 +1249,11 @@
                 <w:bCs/>
                 <w:lang w:val="en-US"/>
               </w:rPr>
-              <w:pPrChange w:id="53" w:author="Unknown" w:date="2022-05-19T16:47:00Z">
+              <w:pPrChange w:id="57" w:author="Unknown" w:date="2022-05-19T16:47:00Z">
                 <w:pPr/>
               </w:pPrChange>
             </w:pPr>
-            <w:ins w:id="54" w:author="Taz Oldaker" w:date="2022-05-19T16:05:00Z">
+            <w:ins w:id="58" w:author="Taz Oldaker" w:date="2022-05-19T16:05:00Z">
               <w:r>
                 <w:rPr>
                   <w:b/>
@@ -1225,7 +1263,7 @@
                 <w:t xml:space="preserve">Image Example of </w:t>
               </w:r>
             </w:ins>
-            <w:ins w:id="55" w:author="Taz Oldaker" w:date="2022-05-19T16:47:00Z">
+            <w:ins w:id="59" w:author="Taz Oldaker" w:date="2022-05-19T16:47:00Z">
               <w:r>
                 <w:rPr>
                   <w:b/>
@@ -1300,7 +1338,7 @@
               <w:rPr>
                 <w:lang w:val="en-US"/>
               </w:rPr>
-              <w:pPrChange w:id="56" w:author="Unknown" w:date="2022-05-19T12:28:00Z">
+              <w:pPrChange w:id="60" w:author="Unknown" w:date="2022-05-19T12:28:00Z">
                 <w:pPr>
                   <w:pStyle w:val="ListParagraph"/>
                   <w:numPr>
@@ -1328,7 +1366,7 @@
               <w:rPr>
                 <w:lang w:val="en-US"/>
               </w:rPr>
-              <w:pPrChange w:id="57" w:author="Unknown" w:date="2022-05-19T12:28:00Z">
+              <w:pPrChange w:id="61" w:author="Unknown" w:date="2022-05-19T12:28:00Z">
                 <w:pPr>
                   <w:pStyle w:val="ListParagraph"/>
                   <w:numPr>
@@ -1356,7 +1394,7 @@
               <w:rPr>
                 <w:lang w:val="en-US"/>
               </w:rPr>
-              <w:pPrChange w:id="58" w:author="Unknown" w:date="2022-05-19T12:28:00Z">
+              <w:pPrChange w:id="62" w:author="Unknown" w:date="2022-05-19T12:28:00Z">
                 <w:pPr>
                   <w:pStyle w:val="ListParagraph"/>
                   <w:numPr>
@@ -1384,7 +1422,7 @@
               <w:rPr>
                 <w:lang w:val="en-US"/>
               </w:rPr>
-              <w:pPrChange w:id="59" w:author="Unknown" w:date="2022-05-19T12:28:00Z">
+              <w:pPrChange w:id="63" w:author="Unknown" w:date="2022-05-19T12:28:00Z">
                 <w:pPr/>
               </w:pPrChange>
             </w:pPr>
@@ -1403,12 +1441,12 @@
           <w:p>
             <w:pPr>
               <w:rPr>
-                <w:ins w:id="60" w:author="Taz Oldaker" w:date="2022-05-19T16:54:00Z"/>
+                <w:ins w:id="64" w:author="Taz Oldaker" w:date="2022-05-19T16:54:00Z"/>
                 <w:noProof/>
                 <w:lang w:val="en-US"/>
               </w:rPr>
             </w:pPr>
-            <w:ins w:id="61" w:author="Taz Oldaker" w:date="2022-05-24T10:46:00Z">
+            <w:ins w:id="65" w:author="Taz Oldaker" w:date="2022-05-24T10:46:00Z">
               <w:r>
                 <w:rPr>
                   <w:noProof/>
@@ -1430,11 +1468,11 @@
                             <pic:cNvPicPr/>
                           </pic:nvPicPr>
                           <pic:blipFill>
-                            <a:blip r:embed="rId14" cstate="print">
+                            <a:blip r:embed="rId15" cstate="print">
                               <a:extLst>
                                 <a:ext uri="{BEBA8EAE-BF5A-486C-A8C5-ECC9F3942E4B}">
                                   <a14:imgProps xmlns:a14="http://schemas.microsoft.com/office/drawing/2010/main">
-                                    <a14:imgLayer r:embed="rId15">
+                                    <a14:imgLayer r:embed="rId16">
                                       <a14:imgEffect>
                                         <a14:brightnessContrast bright="-20000" contrast="40000"/>
                                       </a14:imgEffect>
@@ -1472,7 +1510,7 @@
               <w:rPr>
                 <w:lang w:val="en-US"/>
               </w:rPr>
-              <w:pPrChange w:id="62" w:author="Unknown" w:date="2022-05-19T16:47:00Z">
+              <w:pPrChange w:id="66" w:author="Unknown" w:date="2022-05-19T16:47:00Z">
                 <w:pPr>
                   <w:pStyle w:val="ListParagraph"/>
                   <w:numPr>
@@ -1540,7 +1578,7 @@
               <w:rPr>
                 <w:lang w:val="en-US"/>
               </w:rPr>
-              <w:pPrChange w:id="63" w:author="Unknown" w:date="2022-05-19T12:28:00Z">
+              <w:pPrChange w:id="67" w:author="Unknown" w:date="2022-05-19T12:28:00Z">
                 <w:pPr>
                   <w:pStyle w:val="ListParagraph"/>
                   <w:numPr>
@@ -1568,7 +1606,7 @@
               <w:rPr>
                 <w:lang w:val="en-US"/>
               </w:rPr>
-              <w:pPrChange w:id="64" w:author="Unknown" w:date="2022-05-19T12:28:00Z">
+              <w:pPrChange w:id="68" w:author="Unknown" w:date="2022-05-19T12:28:00Z">
                 <w:pPr>
                   <w:pStyle w:val="ListParagraph"/>
                   <w:numPr>
@@ -1596,7 +1634,7 @@
               <w:rPr>
                 <w:lang w:val="en-US"/>
               </w:rPr>
-              <w:pPrChange w:id="65" w:author="Unknown" w:date="2022-05-19T12:28:00Z">
+              <w:pPrChange w:id="69" w:author="Unknown" w:date="2022-05-19T12:28:00Z">
                 <w:pPr/>
               </w:pPrChange>
             </w:pPr>
@@ -1617,7 +1655,7 @@
               <w:rPr>
                 <w:lang w:val="en-US"/>
               </w:rPr>
-              <w:pPrChange w:id="66" w:author="Unknown" w:date="2022-05-19T16:54:00Z">
+              <w:pPrChange w:id="70" w:author="Unknown" w:date="2022-05-19T16:54:00Z">
                 <w:pPr>
                   <w:pStyle w:val="ListParagraph"/>
                   <w:numPr>
@@ -1627,7 +1665,7 @@
                 </w:pPr>
               </w:pPrChange>
             </w:pPr>
-            <w:ins w:id="67" w:author="Taz Oldaker" w:date="2022-05-19T16:54:00Z">
+            <w:ins w:id="71" w:author="Taz Oldaker" w:date="2022-05-19T16:54:00Z">
               <w:r>
                 <w:rPr>
                   <w:noProof/>
@@ -1649,7 +1687,7 @@
                             <pic:cNvPicPr/>
                           </pic:nvPicPr>
                           <pic:blipFill rotWithShape="1">
-                            <a:blip r:embed="rId16" cstate="print">
+                            <a:blip r:embed="rId17" cstate="print">
                               <a:extLst>
                                 <a:ext uri="{28A0092B-C50C-407E-A947-70E740481C1C}">
                                   <a14:useLocalDpi xmlns:a14="http://schemas.microsoft.com/office/drawing/2010/main" val="0"/>
@@ -1740,118 +1778,6 @@
               <w:rPr>
                 <w:lang w:val="en-US"/>
               </w:rPr>
-              <w:pPrChange w:id="68" w:author="Unknown" w:date="2022-05-19T12:28:00Z">
-                <w:pPr>
-                  <w:pStyle w:val="ListParagraph"/>
-                  <w:numPr>
-                    <w:numId w:val="7"/>
-                  </w:numPr>
-                  <w:ind w:hanging="360"/>
-                  <w:jc w:val="center"/>
-                </w:pPr>
-              </w:pPrChange>
-            </w:pPr>
-            <w:r>
-              <w:rPr>
-                <w:lang w:val="en-US"/>
-              </w:rPr>
-              <w:t>Sports Drink 591 mL</w:t>
-            </w:r>
-          </w:p>
-          <w:p>
-            <w:pPr>
-              <w:pStyle w:val="ListParagraph"/>
-              <w:numPr>
-                <w:ilvl w:val="0"/>
-                <w:numId w:val="7"/>
-              </w:numPr>
-              <w:rPr>
-                <w:lang w:val="en-US"/>
-              </w:rPr>
-              <w:pPrChange w:id="69" w:author="Unknown" w:date="2022-05-19T12:28:00Z">
-                <w:pPr>
-                  <w:pStyle w:val="ListParagraph"/>
-                  <w:numPr>
-                    <w:numId w:val="7"/>
-                  </w:numPr>
-                  <w:ind w:hanging="360"/>
-                  <w:jc w:val="center"/>
-                </w:pPr>
-              </w:pPrChange>
-            </w:pPr>
-            <w:r>
-              <w:rPr>
-                <w:lang w:val="en-US"/>
-              </w:rPr>
-              <w:t>Sports Drink 950 mL</w:t>
-            </w:r>
-          </w:p>
-          <w:p>
-            <w:pPr>
-              <w:pStyle w:val="ListParagraph"/>
-              <w:numPr>
-                <w:ilvl w:val="0"/>
-                <w:numId w:val="7"/>
-              </w:numPr>
-              <w:rPr>
-                <w:lang w:val="en-US"/>
-              </w:rPr>
-              <w:pPrChange w:id="70" w:author="Unknown" w:date="2022-05-19T12:28:00Z">
-                <w:pPr>
-                  <w:pStyle w:val="ListParagraph"/>
-                  <w:numPr>
-                    <w:numId w:val="7"/>
-                  </w:numPr>
-                  <w:ind w:hanging="360"/>
-                  <w:jc w:val="center"/>
-                </w:pPr>
-              </w:pPrChange>
-            </w:pPr>
-            <w:r>
-              <w:rPr>
-                <w:lang w:val="en-US"/>
-              </w:rPr>
-              <w:t>Juice Bottle 473 mL</w:t>
-            </w:r>
-          </w:p>
-          <w:p>
-            <w:pPr>
-              <w:pStyle w:val="ListParagraph"/>
-              <w:numPr>
-                <w:ilvl w:val="0"/>
-                <w:numId w:val="7"/>
-              </w:numPr>
-              <w:rPr>
-                <w:lang w:val="en-US"/>
-              </w:rPr>
-              <w:pPrChange w:id="71" w:author="Unknown" w:date="2022-05-19T12:28:00Z">
-                <w:pPr>
-                  <w:pStyle w:val="ListParagraph"/>
-                  <w:numPr>
-                    <w:numId w:val="7"/>
-                  </w:numPr>
-                  <w:ind w:hanging="360"/>
-                  <w:jc w:val="center"/>
-                </w:pPr>
-              </w:pPrChange>
-            </w:pPr>
-            <w:r>
-              <w:rPr>
-                <w:lang w:val="en-US"/>
-              </w:rPr>
-              <w:t>Iced Tea Bottle 473 mL</w:t>
-            </w:r>
-          </w:p>
-          <w:p>
-            <w:pPr>
-              <w:pStyle w:val="ListParagraph"/>
-              <w:numPr>
-                <w:ilvl w:val="0"/>
-                <w:numId w:val="7"/>
-              </w:numPr>
-              <w:rPr>
-                <w:lang w:val="en-US"/>
-              </w:rPr>
               <w:pPrChange w:id="72" w:author="Unknown" w:date="2022-05-19T12:28:00Z">
                 <w:pPr>
                   <w:pStyle w:val="ListParagraph"/>
@@ -1867,7 +1793,7 @@
               <w:rPr>
                 <w:lang w:val="en-US"/>
               </w:rPr>
-              <w:t>Milk Bottle 473 mL</w:t>
+              <w:t>Sports Drink 591 mL</w:t>
             </w:r>
           </w:p>
           <w:p>
@@ -1895,7 +1821,7 @@
               <w:rPr>
                 <w:lang w:val="en-US"/>
               </w:rPr>
-              <w:t>Milk Jug 2 L</w:t>
+              <w:t>Sports Drink 950 mL</w:t>
             </w:r>
           </w:p>
           <w:p>
@@ -1923,6 +1849,118 @@
               <w:rPr>
                 <w:lang w:val="en-US"/>
               </w:rPr>
+              <w:t>Juice Bottle 473 mL</w:t>
+            </w:r>
+          </w:p>
+          <w:p>
+            <w:pPr>
+              <w:pStyle w:val="ListParagraph"/>
+              <w:numPr>
+                <w:ilvl w:val="0"/>
+                <w:numId w:val="7"/>
+              </w:numPr>
+              <w:rPr>
+                <w:lang w:val="en-US"/>
+              </w:rPr>
+              <w:pPrChange w:id="75" w:author="Unknown" w:date="2022-05-19T12:28:00Z">
+                <w:pPr>
+                  <w:pStyle w:val="ListParagraph"/>
+                  <w:numPr>
+                    <w:numId w:val="7"/>
+                  </w:numPr>
+                  <w:ind w:hanging="360"/>
+                  <w:jc w:val="center"/>
+                </w:pPr>
+              </w:pPrChange>
+            </w:pPr>
+            <w:r>
+              <w:rPr>
+                <w:lang w:val="en-US"/>
+              </w:rPr>
+              <w:t>Iced Tea Bottle 473 mL</w:t>
+            </w:r>
+          </w:p>
+          <w:p>
+            <w:pPr>
+              <w:pStyle w:val="ListParagraph"/>
+              <w:numPr>
+                <w:ilvl w:val="0"/>
+                <w:numId w:val="7"/>
+              </w:numPr>
+              <w:rPr>
+                <w:lang w:val="en-US"/>
+              </w:rPr>
+              <w:pPrChange w:id="76" w:author="Unknown" w:date="2022-05-19T12:28:00Z">
+                <w:pPr>
+                  <w:pStyle w:val="ListParagraph"/>
+                  <w:numPr>
+                    <w:numId w:val="7"/>
+                  </w:numPr>
+                  <w:ind w:hanging="360"/>
+                  <w:jc w:val="center"/>
+                </w:pPr>
+              </w:pPrChange>
+            </w:pPr>
+            <w:r>
+              <w:rPr>
+                <w:lang w:val="en-US"/>
+              </w:rPr>
+              <w:t>Milk Bottle 473 mL</w:t>
+            </w:r>
+          </w:p>
+          <w:p>
+            <w:pPr>
+              <w:pStyle w:val="ListParagraph"/>
+              <w:numPr>
+                <w:ilvl w:val="0"/>
+                <w:numId w:val="7"/>
+              </w:numPr>
+              <w:rPr>
+                <w:lang w:val="en-US"/>
+              </w:rPr>
+              <w:pPrChange w:id="77" w:author="Unknown" w:date="2022-05-19T12:28:00Z">
+                <w:pPr>
+                  <w:pStyle w:val="ListParagraph"/>
+                  <w:numPr>
+                    <w:numId w:val="7"/>
+                  </w:numPr>
+                  <w:ind w:hanging="360"/>
+                  <w:jc w:val="center"/>
+                </w:pPr>
+              </w:pPrChange>
+            </w:pPr>
+            <w:r>
+              <w:rPr>
+                <w:lang w:val="en-US"/>
+              </w:rPr>
+              <w:t>Milk Jug 2 L</w:t>
+            </w:r>
+          </w:p>
+          <w:p>
+            <w:pPr>
+              <w:pStyle w:val="ListParagraph"/>
+              <w:numPr>
+                <w:ilvl w:val="0"/>
+                <w:numId w:val="7"/>
+              </w:numPr>
+              <w:rPr>
+                <w:lang w:val="en-US"/>
+              </w:rPr>
+              <w:pPrChange w:id="78" w:author="Unknown" w:date="2022-05-19T12:28:00Z">
+                <w:pPr>
+                  <w:pStyle w:val="ListParagraph"/>
+                  <w:numPr>
+                    <w:numId w:val="7"/>
+                  </w:numPr>
+                  <w:ind w:hanging="360"/>
+                  <w:jc w:val="center"/>
+                </w:pPr>
+              </w:pPrChange>
+            </w:pPr>
+            <w:r>
+              <w:rPr>
+                <w:lang w:val="en-US"/>
+              </w:rPr>
               <w:t>Milk Jug 4 L</w:t>
             </w:r>
           </w:p>
@@ -1952,7 +1990,7 @@
           <w:p>
             <w:pPr>
               <w:rPr>
-                <w:ins w:id="75" w:author="Taz Oldaker" w:date="2022-05-19T16:54:00Z"/>
+                <w:ins w:id="79" w:author="Taz Oldaker" w:date="2022-05-19T16:54:00Z"/>
                 <w:noProof/>
                 <w:lang w:val="en-US"/>
               </w:rPr>
@@ -1963,7 +2001,7 @@
               <w:rPr>
                 <w:lang w:val="en-US"/>
               </w:rPr>
-              <w:pPrChange w:id="76" w:author="Unknown" w:date="2022-05-19T16:54:00Z">
+              <w:pPrChange w:id="80" w:author="Unknown" w:date="2022-05-19T16:54:00Z">
                 <w:pPr>
                   <w:pStyle w:val="ListParagraph"/>
                   <w:numPr>
@@ -1973,7 +2011,7 @@
                 </w:pPr>
               </w:pPrChange>
             </w:pPr>
-            <w:ins w:id="77" w:author="Taz Oldaker" w:date="2022-05-19T16:54:00Z">
+            <w:ins w:id="81" w:author="Taz Oldaker" w:date="2022-05-19T16:54:00Z">
               <w:r>
                 <w:rPr>
                   <w:noProof/>
@@ -1995,7 +2033,7 @@
                             <pic:cNvPicPr/>
                           </pic:nvPicPr>
                           <pic:blipFill rotWithShape="1">
-                            <a:blip r:embed="rId17" cstate="print">
+                            <a:blip r:embed="rId18" cstate="print">
                               <a:extLst>
                                 <a:ext uri="{28A0092B-C50C-407E-A947-70E740481C1C}">
                                   <a14:useLocalDpi xmlns:a14="http://schemas.microsoft.com/office/drawing/2010/main" val="0"/>
@@ -2043,7 +2081,7 @@
               <w:rPr>
                 <w:lang w:val="en-US"/>
               </w:rPr>
-              <w:pPrChange w:id="78" w:author="Unknown" w:date="2022-05-19T12:28:00Z">
+              <w:pPrChange w:id="82" w:author="Unknown" w:date="2022-05-19T12:28:00Z">
                 <w:pPr>
                   <w:jc w:val="center"/>
                 </w:pPr>
@@ -2067,7 +2105,7 @@
               <w:rPr>
                 <w:lang w:val="en-US"/>
               </w:rPr>
-              <w:pPrChange w:id="79" w:author="Unknown" w:date="2022-05-19T12:28:00Z">
+              <w:pPrChange w:id="83" w:author="Unknown" w:date="2022-05-19T12:28:00Z">
                 <w:pPr>
                   <w:jc w:val="center"/>
                 </w:pPr>
@@ -2096,7 +2134,7 @@
               <w:rPr>
                 <w:lang w:val="en-US"/>
               </w:rPr>
-              <w:pPrChange w:id="80" w:author="Unknown" w:date="2022-05-19T12:29:00Z">
+              <w:pPrChange w:id="84" w:author="Unknown" w:date="2022-05-19T12:29:00Z">
                 <w:pPr>
                   <w:pStyle w:val="ListParagraph"/>
                   <w:numPr>
@@ -2123,7 +2161,7 @@
               <w:rPr>
                 <w:lang w:val="en-US"/>
               </w:rPr>
-              <w:pPrChange w:id="81" w:author="Unknown" w:date="2022-05-19T12:29:00Z">
+              <w:pPrChange w:id="85" w:author="Unknown" w:date="2022-05-19T12:29:00Z">
                 <w:pPr>
                   <w:pStyle w:val="ListParagraph"/>
                   <w:numPr>
@@ -2150,7 +2188,7 @@
               <w:rPr>
                 <w:lang w:val="en-US"/>
               </w:rPr>
-              <w:pPrChange w:id="82" w:author="Unknown" w:date="2022-05-19T12:29:00Z">
+              <w:pPrChange w:id="86" w:author="Unknown" w:date="2022-05-19T12:29:00Z">
                 <w:pPr>
                   <w:pStyle w:val="ListParagraph"/>
                   <w:numPr>
@@ -2176,7 +2214,7 @@
           <w:p>
             <w:pPr>
               <w:rPr>
-                <w:ins w:id="83" w:author="Taz Oldaker" w:date="2022-05-19T16:55:00Z"/>
+                <w:ins w:id="87" w:author="Taz Oldaker" w:date="2022-05-19T16:55:00Z"/>
                 <w:noProof/>
                 <w:lang w:val="en-US"/>
               </w:rPr>
@@ -2187,7 +2225,7 @@
               <w:rPr>
                 <w:lang w:val="en-US"/>
               </w:rPr>
-              <w:pPrChange w:id="84" w:author="Unknown" w:date="2022-05-19T16:54:00Z">
+              <w:pPrChange w:id="88" w:author="Unknown" w:date="2022-05-19T16:54:00Z">
                 <w:pPr>
                   <w:pStyle w:val="ListParagraph"/>
                   <w:numPr>
@@ -2197,7 +2235,7 @@
                 </w:pPr>
               </w:pPrChange>
             </w:pPr>
-            <w:ins w:id="85" w:author="Taz Oldaker" w:date="2022-05-19T16:55:00Z">
+            <w:ins w:id="89" w:author="Taz Oldaker" w:date="2022-05-19T16:55:00Z">
               <w:r>
                 <w:rPr>
                   <w:noProof/>
@@ -2219,7 +2257,7 @@
                             <pic:cNvPicPr/>
                           </pic:nvPicPr>
                           <pic:blipFill rotWithShape="1">
-                            <a:blip r:embed="rId18" cstate="print">
+                            <a:blip r:embed="rId19" cstate="print">
                               <a:extLst>
                                 <a:ext uri="{28A0092B-C50C-407E-A947-70E740481C1C}">
                                   <a14:useLocalDpi xmlns:a14="http://schemas.microsoft.com/office/drawing/2010/main" val="0"/>
@@ -2267,7 +2305,7 @@
               <w:rPr>
                 <w:lang w:val="en-US"/>
               </w:rPr>
-              <w:pPrChange w:id="86" w:author="Unknown" w:date="2022-05-19T12:28:00Z">
+              <w:pPrChange w:id="90" w:author="Unknown" w:date="2022-05-19T12:28:00Z">
                 <w:pPr>
                   <w:jc w:val="center"/>
                 </w:pPr>
@@ -2291,7 +2329,7 @@
               <w:rPr>
                 <w:lang w:val="en-US"/>
               </w:rPr>
-              <w:pPrChange w:id="87" w:author="Unknown" w:date="2022-05-19T12:28:00Z">
+              <w:pPrChange w:id="91" w:author="Unknown" w:date="2022-05-19T12:28:00Z">
                 <w:pPr>
                   <w:jc w:val="center"/>
                 </w:pPr>
@@ -2320,7 +2358,7 @@
               <w:rPr>
                 <w:lang w:val="en-US"/>
               </w:rPr>
-              <w:pPrChange w:id="88" w:author="Unknown" w:date="2022-05-19T12:29:00Z">
+              <w:pPrChange w:id="92" w:author="Unknown" w:date="2022-05-19T12:29:00Z">
                 <w:pPr>
                   <w:pStyle w:val="ListParagraph"/>
                   <w:numPr>
@@ -2345,7 +2383,7 @@
           <w:p>
             <w:pPr>
               <w:rPr>
-                <w:ins w:id="89" w:author="Taz Oldaker" w:date="2022-05-19T16:56:00Z"/>
+                <w:ins w:id="93" w:author="Taz Oldaker" w:date="2022-05-19T16:56:00Z"/>
                 <w:noProof/>
                 <w:lang w:val="en-US"/>
               </w:rPr>
@@ -2356,7 +2394,7 @@
               <w:rPr>
                 <w:lang w:val="en-US"/>
               </w:rPr>
-              <w:pPrChange w:id="90" w:author="Unknown" w:date="2022-05-19T16:55:00Z">
+              <w:pPrChange w:id="94" w:author="Unknown" w:date="2022-05-19T16:55:00Z">
                 <w:pPr>
                   <w:pStyle w:val="ListParagraph"/>
                   <w:numPr>
@@ -2366,7 +2404,7 @@
                 </w:pPr>
               </w:pPrChange>
             </w:pPr>
-            <w:ins w:id="91" w:author="Taz Oldaker" w:date="2022-05-19T16:56:00Z">
+            <w:ins w:id="95" w:author="Taz Oldaker" w:date="2022-05-19T16:56:00Z">
               <w:r>
                 <w:rPr>
                   <w:noProof/>
@@ -2389,11 +2427,11 @@
                             <pic:cNvPicPr/>
                           </pic:nvPicPr>
                           <pic:blipFill rotWithShape="1">
-                            <a:blip r:embed="rId19" cstate="print">
+                            <a:blip r:embed="rId20" cstate="print">
                               <a:extLst>
                                 <a:ext uri="{BEBA8EAE-BF5A-486C-A8C5-ECC9F3942E4B}">
                                   <a14:imgProps xmlns:a14="http://schemas.microsoft.com/office/drawing/2010/main">
-                                    <a14:imgLayer r:embed="rId20">
+                                    <a14:imgLayer r:embed="rId21">
                                       <a14:imgEffect>
                                         <a14:brightnessContrast bright="-20000" contrast="40000"/>
                                       </a14:imgEffect>
@@ -2439,7 +2477,7 @@
     <w:p>
       <w:pPr>
         <w:rPr>
-          <w:ins w:id="92" w:author="Taz Oldaker" w:date="2022-05-19T16:19:00Z"/>
+          <w:ins w:id="96" w:author="Taz Oldaker" w:date="2022-05-19T16:19:00Z"/>
           <w:lang w:val="en-US"/>
         </w:rPr>
       </w:pPr>
@@ -2451,14 +2489,14 @@
         <w:spacing w:before="40" w:after="0" w:line="259" w:lineRule="auto"/>
         <w:outlineLvl w:val="1"/>
         <w:rPr>
-          <w:ins w:id="93" w:author="Taz Oldaker" w:date="2022-05-19T16:20:00Z"/>
+          <w:ins w:id="97" w:author="Taz Oldaker" w:date="2022-05-19T16:20:00Z"/>
           <w:rFonts w:asciiTheme="majorHAnsi" w:eastAsiaTheme="majorEastAsia" w:hAnsiTheme="majorHAnsi" w:cstheme="majorBidi"/>
           <w:b/>
           <w:bCs/>
           <w:color w:val="26225E" w:themeColor="accent1"/>
-          <w:rPrChange w:id="94" w:author="Taz Oldaker" w:date="2022-05-19T16:20:00Z">
+          <w:rPrChange w:id="98" w:author="Taz Oldaker" w:date="2022-05-19T16:20:00Z">
             <w:rPr>
-              <w:ins w:id="95" w:author="Taz Oldaker" w:date="2022-05-19T16:20:00Z"/>
+              <w:ins w:id="99" w:author="Taz Oldaker" w:date="2022-05-19T16:20:00Z"/>
               <w:rFonts w:ascii="Calibri Light" w:eastAsia="Times New Roman" w:hAnsi="Calibri Light" w:cs="Times New Roman"/>
               <w:b/>
               <w:bCs/>
@@ -2469,14 +2507,14 @@
           </w:rPrChange>
         </w:rPr>
       </w:pPr>
-      <w:ins w:id="96" w:author="Taz Oldaker" w:date="2022-05-19T16:20:00Z">
+      <w:ins w:id="100" w:author="Taz Oldaker" w:date="2022-05-19T16:20:00Z">
         <w:r>
           <w:rPr>
             <w:rFonts w:asciiTheme="majorHAnsi" w:eastAsiaTheme="majorEastAsia" w:hAnsiTheme="majorHAnsi" w:cstheme="majorBidi"/>
             <w:b/>
             <w:bCs/>
             <w:color w:val="26225E" w:themeColor="accent1"/>
-            <w:rPrChange w:id="97" w:author="Taz Oldaker" w:date="2022-05-19T16:20:00Z">
+            <w:rPrChange w:id="101" w:author="Taz Oldaker" w:date="2022-05-19T16:20:00Z">
               <w:rPr>
                 <w:rFonts w:ascii="Calibri Light" w:eastAsia="Times New Roman" w:hAnsi="Calibri Light" w:cs="Times New Roman"/>
                 <w:b/>
@@ -2495,11 +2533,11 @@
       <w:pPr>
         <w:spacing w:after="160" w:line="259" w:lineRule="auto"/>
         <w:rPr>
-          <w:ins w:id="98" w:author="Taz Oldaker" w:date="2022-05-19T16:20:00Z"/>
+          <w:ins w:id="102" w:author="Taz Oldaker" w:date="2022-05-19T16:20:00Z"/>
           <w:rFonts w:ascii="Calibri" w:eastAsia="Calibri" w:hAnsi="Calibri" w:cs="Times New Roman"/>
         </w:rPr>
       </w:pPr>
-      <w:ins w:id="99" w:author="Taz Oldaker" w:date="2022-05-19T16:20:00Z">
+      <w:ins w:id="103" w:author="Taz Oldaker" w:date="2022-05-19T16:20:00Z">
         <w:r>
           <w:rPr>
             <w:rFonts w:ascii="Calibri" w:eastAsia="Calibri" w:hAnsi="Calibri" w:cs="Times New Roman"/>
@@ -2561,8 +2599,8 @@
       </w:r>
     </w:p>
     <w:sectPr>
-      <w:headerReference w:type="default" r:id="rId21"/>
-      <w:footerReference w:type="default" r:id="rId22"/>
+      <w:headerReference w:type="default" r:id="rId22"/>
+      <w:footerReference w:type="default" r:id="rId23"/>
       <w:pgSz w:w="12240" w:h="15840"/>
       <w:pgMar w:top="1440" w:right="1440" w:bottom="1440" w:left="1440" w:header="708" w:footer="708" w:gutter="0"/>
       <w:cols w:space="708"/>
@@ -2607,15 +2645,7 @@
         <w:fldChar w:fldCharType="end"/>
       </w:r>
       <w:r>
-        <w:t xml:space="preserve"> To insert a non-breaking space, you can hold down the 'Alt' key and then type 255 on the numpad. This spaces the unit out from the </w:t>
-      </w:r>
-      <w:proofErr w:type="gramStart"/>
-      <w:r>
-        <w:t>value, but</w:t>
-      </w:r>
-      <w:proofErr w:type="gramEnd"/>
-      <w:r>
-        <w:t xml:space="preserve"> keeps them together.</w:t>
+        <w:t xml:space="preserve"> To insert a non-breaking space, you can hold down the 'Alt' key and then type 255 on the numpad. This spaces the unit out from the value, but keeps them together.</w:t>
       </w:r>
     </w:p>
   </w:comment>
@@ -2756,7 +2786,7 @@
     <w:pPr>
       <w:pStyle w:val="Header"/>
       <w:rPr>
-        <w:ins w:id="101" w:author="Taz Oldaker" w:date="2022-05-18T14:55:00Z"/>
+        <w:ins w:id="105" w:author="Taz Oldaker" w:date="2022-05-18T14:55:00Z"/>
         <w:color w:val="404040" w:themeColor="text1" w:themeTint="BF"/>
         <w:sz w:val="16"/>
         <w:szCs w:val="16"/>
@@ -2852,7 +2882,7 @@
       </w:rPr>
       <w:t xml:space="preserve"> by </w:t>
     </w:r>
-    <w:ins w:id="102" w:author="Jake McIvor" w:date="2022-05-18T15:06:00Z">
+    <w:ins w:id="106" w:author="Jake McIvor" w:date="2022-05-18T15:06:00Z">
       <w:r>
         <w:rPr>
           <w:color w:val="404040" w:themeColor="text1" w:themeTint="BF"/>
@@ -2862,7 +2892,7 @@
         <w:t>Neil Squire / Makers</w:t>
       </w:r>
     </w:ins>
-    <w:ins w:id="103" w:author="Jake McIvor" w:date="2022-05-18T15:07:00Z">
+    <w:ins w:id="107" w:author="Jake McIvor" w:date="2022-05-18T15:07:00Z">
       <w:r>
         <w:rPr>
           <w:color w:val="404040" w:themeColor="text1" w:themeTint="BF"/>
@@ -2872,7 +2902,7 @@
         <w:t xml:space="preserve"> Making Change</w:t>
       </w:r>
     </w:ins>
-    <w:del w:id="104" w:author="Jake McIvor" w:date="2022-05-18T15:07:00Z">
+    <w:del w:id="108" w:author="Jake McIvor" w:date="2022-05-18T15:07:00Z">
       <w:r>
         <w:rPr>
           <w:color w:val="404040" w:themeColor="text1" w:themeTint="BF"/>
@@ -2924,7 +2954,7 @@
       </w:rPr>
       <w:t xml:space="preserve">Files available at </w:t>
     </w:r>
-    <w:ins w:id="105" w:author="Taz Oldaker" w:date="2022-05-18T14:36:00Z">
+    <w:ins w:id="109" w:author="Taz Oldaker" w:date="2022-05-18T14:36:00Z">
       <w:r>
         <w:rPr>
           <w:color w:val="404040" w:themeColor="text1" w:themeTint="BF"/>
@@ -2976,7 +3006,7 @@
         <w:szCs w:val="16"/>
       </w:rPr>
     </w:pPr>
-    <w:del w:id="106" w:author="Jake McIvor" w:date="2022-05-18T15:07:00Z">
+    <w:del w:id="110" w:author="Jake McIvor" w:date="2022-05-18T15:07:00Z">
       <w:r>
         <w:rPr>
           <w:color w:val="404040" w:themeColor="text1" w:themeTint="BF"/>
@@ -3307,7 +3337,7 @@
         </wp:anchor>
       </w:drawing>
     </w:r>
-    <w:del w:id="100" w:author="Taz Oldaker" w:date="2022-05-19T13:36:00Z">
+    <w:del w:id="104" w:author="Taz Oldaker" w:date="2022-05-19T13:36:00Z">
       <w:r>
         <w:rPr>
           <w:rFonts w:ascii="Roboto" w:hAnsi="Roboto"/>
@@ -6247,6 +6277,17 @@
 </file>
 
 <file path=customXml/item1.xml><?xml version="1.0" encoding="utf-8"?>
+<p:properties xmlns:p="http://schemas.microsoft.com/office/2006/metadata/properties" xmlns:xsi="http://www.w3.org/2001/XMLSchema-instance" xmlns:pc="http://schemas.microsoft.com/office/infopath/2007/PartnerControls">
+  <documentManagement>
+    <TaxCatchAll xmlns="38b325e6-602c-452a-8617-173bf47082c5" xsi:nil="true"/>
+    <lcf76f155ced4ddcb4097134ff3c332f xmlns="8cf100d1-0775-4feb-8634-62999c4541bc">
+      <Terms xmlns="http://schemas.microsoft.com/office/infopath/2007/PartnerControls"/>
+    </lcf76f155ced4ddcb4097134ff3c332f>
+  </documentManagement>
+</p:properties>
+</file>
+
+<file path=customXml/item2.xml><?xml version="1.0" encoding="utf-8"?>
 <ct:contentTypeSchema xmlns:ct="http://schemas.microsoft.com/office/2006/metadata/contentType" xmlns:ma="http://schemas.microsoft.com/office/2006/metadata/properties/metaAttributes" ct:_="" ma:_="" ma:contentTypeName="Document" ma:contentTypeID="0x010100456CAEA290209545A9F8681F83603874" ma:contentTypeVersion="16" ma:contentTypeDescription="Create a new document." ma:contentTypeScope="" ma:versionID="d27786a72e09a52c769a64d5f7eeaa24">
   <xsd:schema xmlns:xsd="http://www.w3.org/2001/XMLSchema" xmlns:xs="http://www.w3.org/2001/XMLSchema" xmlns:p="http://schemas.microsoft.com/office/2006/metadata/properties" xmlns:ns2="8cf100d1-0775-4feb-8634-62999c4541bc" xmlns:ns3="38b325e6-602c-452a-8617-173bf47082c5" targetNamespace="http://schemas.microsoft.com/office/2006/metadata/properties" ma:root="true" ma:fieldsID="03ae89856d271009074f70b56337b48d" ns2:_="" ns3:_="">
     <xsd:import namespace="8cf100d1-0775-4feb-8634-62999c4541bc"/>
@@ -6483,17 +6524,6 @@
 </ct:contentTypeSchema>
 </file>
 
-<file path=customXml/item2.xml><?xml version="1.0" encoding="utf-8"?>
-<p:properties xmlns:p="http://schemas.microsoft.com/office/2006/metadata/properties" xmlns:xsi="http://www.w3.org/2001/XMLSchema-instance" xmlns:pc="http://schemas.microsoft.com/office/infopath/2007/PartnerControls">
-  <documentManagement>
-    <TaxCatchAll xmlns="38b325e6-602c-452a-8617-173bf47082c5" xsi:nil="true"/>
-    <lcf76f155ced4ddcb4097134ff3c332f xmlns="8cf100d1-0775-4feb-8634-62999c4541bc">
-      <Terms xmlns="http://schemas.microsoft.com/office/infopath/2007/PartnerControls"/>
-    </lcf76f155ced4ddcb4097134ff3c332f>
-  </documentManagement>
-</p:properties>
-</file>
-
 <file path=customXml/item3.xml><?xml version="1.0" encoding="utf-8"?>
 <?mso-contentType ?>
 <FormTemplates xmlns="http://schemas.microsoft.com/sharepoint/v3/contenttype/forms">
@@ -6503,7 +6533,22 @@
 </FormTemplates>
 </file>
 
+<file path=customXml/item4.xml><?xml version="1.0" encoding="utf-8"?>
+<b:Sources xmlns:b="http://schemas.openxmlformats.org/officeDocument/2006/bibliography" xmlns="http://schemas.openxmlformats.org/officeDocument/2006/bibliography" SelectedStyle="\APASixthEditionOfficeOnline.xsl" StyleName="APA" Version="6"/>
+</file>
+
 <file path=customXml/itemProps1.xml><?xml version="1.0" encoding="utf-8"?>
+<ds:datastoreItem xmlns:ds="http://schemas.openxmlformats.org/officeDocument/2006/customXml" ds:itemID="{409E795B-55BB-4B09-A4AF-7E3EFD40BF53}">
+  <ds:schemaRefs>
+    <ds:schemaRef ds:uri="http://schemas.microsoft.com/office/2006/metadata/properties"/>
+    <ds:schemaRef ds:uri="http://schemas.microsoft.com/office/infopath/2007/PartnerControls"/>
+    <ds:schemaRef ds:uri="38b325e6-602c-452a-8617-173bf47082c5"/>
+    <ds:schemaRef ds:uri="8cf100d1-0775-4feb-8634-62999c4541bc"/>
+  </ds:schemaRefs>
+</ds:datastoreItem>
+</file>
+
+<file path=customXml/itemProps2.xml><?xml version="1.0" encoding="utf-8"?>
 <ds:datastoreItem xmlns:ds="http://schemas.openxmlformats.org/officeDocument/2006/customXml" ds:itemID="{099921C7-A7EA-4D82-80E9-250522A6030B}">
   <ds:schemaRefs>
     <ds:schemaRef ds:uri="http://schemas.microsoft.com/office/2006/metadata/contentType"/>
@@ -6522,21 +6567,18 @@
 </ds:datastoreItem>
 </file>
 
-<file path=customXml/itemProps2.xml><?xml version="1.0" encoding="utf-8"?>
-<ds:datastoreItem xmlns:ds="http://schemas.openxmlformats.org/officeDocument/2006/customXml" ds:itemID="{409E795B-55BB-4B09-A4AF-7E3EFD40BF53}">
-  <ds:schemaRefs>
-    <ds:schemaRef ds:uri="http://schemas.microsoft.com/office/2006/metadata/properties"/>
-    <ds:schemaRef ds:uri="http://schemas.microsoft.com/office/infopath/2007/PartnerControls"/>
-    <ds:schemaRef ds:uri="38b325e6-602c-452a-8617-173bf47082c5"/>
-    <ds:schemaRef ds:uri="8cf100d1-0775-4feb-8634-62999c4541bc"/>
-  </ds:schemaRefs>
-</ds:datastoreItem>
-</file>
-
 <file path=customXml/itemProps3.xml><?xml version="1.0" encoding="utf-8"?>
 <ds:datastoreItem xmlns:ds="http://schemas.openxmlformats.org/officeDocument/2006/customXml" ds:itemID="{59E580A2-900E-49E4-BB8B-6C56BD0896DA}">
   <ds:schemaRefs>
     <ds:schemaRef ds:uri="http://schemas.microsoft.com/sharepoint/v3/contenttype/forms"/>
   </ds:schemaRefs>
 </ds:datastoreItem>
+</file>
+
+<file path=customXml/itemProps4.xml><?xml version="1.0" encoding="utf-8"?>
+<ds:datastoreItem xmlns:ds="http://schemas.openxmlformats.org/officeDocument/2006/customXml" ds:itemID="{1676D4C5-42E1-45C7-A2DC-DBD428CD22DC}">
+  <ds:schemaRefs>
+    <ds:schemaRef ds:uri="http://schemas.openxmlformats.org/officeDocument/2006/bibliography"/>
+  </ds:schemaRefs>
+</ds:datastoreItem>
 </file>
</xml_diff>